<commit_message>
Initial full project push
</commit_message>
<xml_diff>
--- a/uploads/KUNAL VERMA.docx
+++ b/uploads/KUNAL VERMA.docx
@@ -3,26 +3,67 @@
 <w:document xmlns:wpc="http://schemas.microsoft.com/office/word/2010/wordprocessingCanvas" xmlns:cx="http://schemas.microsoft.com/office/drawing/2014/chartex" xmlns:cx1="http://schemas.microsoft.com/office/drawing/2015/9/8/chartex" xmlns:cx2="http://schemas.microsoft.com/office/drawing/2015/10/21/chartex" xmlns:cx3="http://schemas.microsoft.com/office/drawing/2016/5/9/chartex" xmlns:cx4="http://schemas.microsoft.com/office/drawing/2016/5/10/chartex" xmlns:cx5="http://schemas.microsoft.com/office/drawing/2016/5/11/chartex" xmlns:cx6="http://schemas.microsoft.com/office/drawing/2016/5/12/chartex" xmlns:cx7="http://schemas.microsoft.com/office/drawing/2016/5/13/chartex" xmlns:cx8="http://schemas.microsoft.com/office/drawing/2016/5/14/chartex" xmlns:mc="http://schemas.openxmlformats.org/markup-compatibility/2006" xmlns:aink="http://schemas.microsoft.com/office/drawing/2016/ink" xmlns:am3d="http://schemas.microsoft.com/office/drawing/2017/model3d" xmlns:o="urn:schemas-microsoft-com:office:office" xmlns:oel="http://schemas.microsoft.com/office/2019/extlst" xmlns:r="http://schemas.openxmlformats.org/officeDocument/2006/relationships" xmlns:m="http://schemas.openxmlformats.org/officeDocument/2006/math" xmlns:v="urn:schemas-microsoft-com:vml" xmlns:wp14="http://schemas.microsoft.com/office/word/2010/wordprocessingDrawing" xmlns:wp="http://schemas.openxmlformats.org/drawingml/2006/wordprocessingDrawing" xmlns:w10="urn:schemas-microsoft-com:office:word" xmlns:w="http://schemas.openxmlformats.org/wordprocessingml/2006/main" xmlns:w14="http://schemas.microsoft.com/office/word/2010/wordml" xmlns:w15="http://schemas.microsoft.com/office/word/2012/wordml" xmlns:w16cex="http://schemas.microsoft.com/office/word/2018/wordml/cex" xmlns:w16cid="http://schemas.microsoft.com/office/word/2016/wordml/cid" xmlns:w16="http://schemas.microsoft.com/office/word/2018/wordml" xmlns:w16du="http://schemas.microsoft.com/office/word/2023/wordml/word16du" xmlns:w16sdtdh="http://schemas.microsoft.com/office/word/2020/wordml/sdtdatahash" xmlns:w16sdtfl="http://schemas.microsoft.com/office/word/2024/wordml/sdtformatlock" xmlns:w16se="http://schemas.microsoft.com/office/word/2015/wordml/symex" xmlns:wpg="http://schemas.microsoft.com/office/word/2010/wordprocessingGroup" xmlns:wpi="http://schemas.microsoft.com/office/word/2010/wordprocessingInk" xmlns:wne="http://schemas.microsoft.com/office/word/2006/wordml" xmlns:wps="http://schemas.microsoft.com/office/word/2010/wordprocessingShape" mc:Ignorable="w14 w15 w16se w16cid w16 w16cex w16sdtdh w16sdtfl w16du wp14">
   <w:body>
     <w:p>
-      <w:r>
+      <w:pPr>
         <w:rPr>
           <w:b/>
           <w:bCs/>
         </w:rPr>
-        <w:t>KUNAL VERMA</w:t>
-      </w:r>
+      </w:pPr>
       <w:r>
         <w:rPr>
           <w:b/>
           <w:bCs/>
         </w:rPr>
-        <w:br/>
-      </w:r>
-      <w:r>
-        <w:t>Nagpur, Maharashtra</w:t>
-      </w:r>
-      <w:r>
-        <w:br/>
-        <w:t>kunalverma.cse@gmail.com</w:t>
+        <w:t>KUNAL VERMA</w:t>
+      </w:r>
+    </w:p>
+    <w:p>
+      <w:r>
+        <w:t xml:space="preserve">Nagpur, Maharashtra | </w:t>
+      </w:r>
+      <w:r>
+        <w:rPr>
+          <w:rFonts w:ascii="Segoe UI Emoji" w:hAnsi="Segoe UI Emoji" w:cs="Segoe UI Emoji"/>
+        </w:rPr>
+        <w:t>📞</w:t>
+      </w:r>
+      <w:r>
+        <w:t xml:space="preserve"> +91-9876543210 | </w:t>
+      </w:r>
+      <w:r>
+        <w:rPr>
+          <w:rFonts w:ascii="Segoe UI Emoji" w:hAnsi="Segoe UI Emoji" w:cs="Segoe UI Emoji"/>
+        </w:rPr>
+        <w:t>📧</w:t>
+      </w:r>
+      <w:r>
+        <w:t xml:space="preserve"> kunalverma.cse@gmail.com | </w:t>
+      </w:r>
+      <w:hyperlink r:id="rId5" w:tgtFrame="_new" w:history="1">
+        <w:r>
+          <w:rPr>
+            <w:rStyle w:val="Hyperlink"/>
+          </w:rPr>
+          <w:t>GitHub</w:t>
+        </w:r>
+      </w:hyperlink>
+      <w:r>
+        <w:t xml:space="preserve"> | </w:t>
+      </w:r>
+      <w:hyperlink r:id="rId6" w:tgtFrame="_new" w:history="1">
+        <w:r>
+          <w:rPr>
+            <w:rStyle w:val="Hyperlink"/>
+          </w:rPr>
+          <w:t>LinkedIn</w:t>
+        </w:r>
+      </w:hyperlink>
+    </w:p>
+    <w:p>
+      <w:r>
+        <w:pict w14:anchorId="1808A2E7">
+          <v:rect id="_x0000_i1117" style="width:0;height:1.5pt" o:hralign="center" o:hrstd="t" o:hr="t" fillcolor="#a0a0a0" stroked="f"/>
+        </w:pict>
       </w:r>
     </w:p>
     <w:p>
@@ -37,59 +78,590 @@
           <w:b/>
           <w:bCs/>
         </w:rPr>
+        <w:t>CAREER OBJECTIVE</w:t>
+      </w:r>
+    </w:p>
+    <w:p>
+      <w:r>
+        <w:t xml:space="preserve">Passionate and detail-oriented </w:t>
+      </w:r>
+      <w:r>
+        <w:rPr>
+          <w:b/>
+          <w:bCs/>
+        </w:rPr>
+        <w:t>Software Engineer</w:t>
+      </w:r>
+      <w:r>
+        <w:t xml:space="preserve"> with a strong foundation in </w:t>
+      </w:r>
+      <w:r>
+        <w:rPr>
+          <w:b/>
+          <w:bCs/>
+        </w:rPr>
+        <w:t>data structures, algorithms, and object-oriented programming</w:t>
+      </w:r>
+      <w:r>
+        <w:t xml:space="preserve">, seeking a full-time role in </w:t>
+      </w:r>
+      <w:r>
+        <w:rPr>
+          <w:b/>
+          <w:bCs/>
+        </w:rPr>
+        <w:t>Full Stack / Backend Development</w:t>
+      </w:r>
+      <w:r>
+        <w:t>.</w:t>
+      </w:r>
+      <w:r>
+        <w:t xml:space="preserve"> Have 3 years of experience.</w:t>
+      </w:r>
+      <w:r>
+        <w:t xml:space="preserve"> Skilled in building scalable web applications and RESTful APIs using </w:t>
+      </w:r>
+      <w:r>
+        <w:rPr>
+          <w:b/>
+          <w:bCs/>
+        </w:rPr>
+        <w:t>Node.js, Express.js, MongoDB, JavaScript, and MySQL</w:t>
+      </w:r>
+      <w:r>
+        <w:rPr>
+          <w:b/>
+          <w:bCs/>
+        </w:rPr>
+        <w:t>,</w:t>
+      </w:r>
+      <w:r>
+        <w:rPr>
+          <w:rFonts w:ascii="Poppins" w:hAnsi="Poppins" w:cs="Poppins"/>
+          <w:color w:val="1E293B"/>
+          <w:sz w:val="27"/>
+          <w:szCs w:val="27"/>
+          <w:shd w:val="clear" w:color="auto" w:fill="FFFFFF"/>
+        </w:rPr>
+        <w:t xml:space="preserve"> </w:t>
+      </w:r>
+      <w:r>
+        <w:rPr>
+          <w:b/>
+          <w:bCs/>
+        </w:rPr>
+        <w:t>Machine Learning, Azure, GCP</w:t>
+      </w:r>
+      <w:r>
+        <w:t>. Eager to contribute to innovative software solutions and grow within a collaborative engineering team.</w:t>
+      </w:r>
+    </w:p>
+    <w:p>
+      <w:r>
+        <w:pict w14:anchorId="1E5E441F">
+          <v:rect id="_x0000_i1139" style="width:0;height:1.5pt" o:hralign="center" o:hrstd="t" o:hr="t" fillcolor="#a0a0a0" stroked="f"/>
+        </w:pict>
+      </w:r>
+    </w:p>
+    <w:p>
+      <w:pPr>
+        <w:rPr>
+          <w:b/>
+          <w:bCs/>
+        </w:rPr>
+      </w:pPr>
+      <w:r>
+        <w:rPr>
+          <w:b/>
+          <w:bCs/>
+        </w:rPr>
         <w:t>EDUCATION</w:t>
+      </w:r>
+    </w:p>
+    <w:p>
+      <w:r>
+        <w:rPr>
+          <w:b/>
+          <w:bCs/>
+        </w:rPr>
+        <w:t>B.Tech in Computer Engineering</w:t>
+      </w:r>
+      <w:r>
+        <w:t xml:space="preserve"> – Yeshwantrao Chavan College of Engineering, Nagpur (2020 – 2024)</w:t>
+      </w:r>
+      <w:r>
+        <w:br/>
+        <w:t>CGPA: 7.9 / 10.0</w:t>
+      </w:r>
+      <w:r>
+        <w:br/>
+        <w:t>Relevant Coursework: Data Structures, Algorithms, Database Systems, Operating Systems, Computer Networks</w:t>
+      </w:r>
+    </w:p>
+    <w:p>
+      <w:r>
+        <w:rPr>
+          <w:b/>
+          <w:bCs/>
+        </w:rPr>
+        <w:t>Higher Secondary (XII, CBSE)</w:t>
+      </w:r>
+      <w:r>
+        <w:t xml:space="preserve"> – Delhi Public School, Nagpur (2018) – 86.7%</w:t>
+      </w:r>
+      <w:r>
+        <w:br/>
+      </w:r>
+      <w:r>
+        <w:rPr>
+          <w:b/>
+          <w:bCs/>
+        </w:rPr>
+        <w:t>Secondary (X, CBSE)</w:t>
+      </w:r>
+      <w:r>
+        <w:t xml:space="preserve"> – Delhi Public School, Nagpur (2016) – 90.2%</w:t>
+      </w:r>
+    </w:p>
+    <w:p>
+      <w:r>
+        <w:pict w14:anchorId="216828B0">
+          <v:rect id="_x0000_i1140" style="width:0;height:1.5pt" o:hralign="center" o:hrstd="t" o:hr="t" fillcolor="#a0a0a0" stroked="f"/>
+        </w:pict>
+      </w:r>
+    </w:p>
+    <w:p>
+      <w:pPr>
+        <w:rPr>
+          <w:b/>
+          <w:bCs/>
+        </w:rPr>
+      </w:pPr>
+      <w:r>
+        <w:rPr>
+          <w:b/>
+          <w:bCs/>
+        </w:rPr>
+        <w:t>TECHNICAL SKILLS</w:t>
+      </w:r>
+    </w:p>
+    <w:tbl>
+      <w:tblPr>
+        <w:tblW w:w="0" w:type="auto"/>
+        <w:tblCellSpacing w:w="15" w:type="dxa"/>
+        <w:tblCellMar>
+          <w:top w:w="15" w:type="dxa"/>
+          <w:left w:w="15" w:type="dxa"/>
+          <w:bottom w:w="15" w:type="dxa"/>
+          <w:right w:w="15" w:type="dxa"/>
+        </w:tblCellMar>
+        <w:tblLook w:val="04A0" w:firstRow="1" w:lastRow="0" w:firstColumn="1" w:lastColumn="0" w:noHBand="0" w:noVBand="1"/>
+      </w:tblPr>
+      <w:tblGrid>
+        <w:gridCol w:w="2308"/>
+        <w:gridCol w:w="6642"/>
+      </w:tblGrid>
+      <w:tr>
+        <w:trPr>
+          <w:tblHeader/>
+          <w:tblCellSpacing w:w="15" w:type="dxa"/>
+        </w:trPr>
+        <w:tc>
+          <w:tcPr>
+            <w:tcW w:w="0" w:type="auto"/>
+            <w:vAlign w:val="center"/>
+            <w:hideMark/>
+          </w:tcPr>
+          <w:p>
+            <w:pPr>
+              <w:rPr>
+                <w:b/>
+                <w:bCs/>
+              </w:rPr>
+            </w:pPr>
+            <w:r>
+              <w:rPr>
+                <w:b/>
+                <w:bCs/>
+              </w:rPr>
+              <w:t>Category</w:t>
+            </w:r>
+          </w:p>
+        </w:tc>
+        <w:tc>
+          <w:tcPr>
+            <w:tcW w:w="0" w:type="auto"/>
+            <w:vAlign w:val="center"/>
+            <w:hideMark/>
+          </w:tcPr>
+          <w:p>
+            <w:pPr>
+              <w:rPr>
+                <w:b/>
+                <w:bCs/>
+              </w:rPr>
+            </w:pPr>
+            <w:r>
+              <w:rPr>
+                <w:b/>
+                <w:bCs/>
+              </w:rPr>
+              <w:t>Skills</w:t>
+            </w:r>
+          </w:p>
+        </w:tc>
+      </w:tr>
+      <w:tr>
+        <w:trPr>
+          <w:tblCellSpacing w:w="15" w:type="dxa"/>
+        </w:trPr>
+        <w:tc>
+          <w:tcPr>
+            <w:tcW w:w="0" w:type="auto"/>
+            <w:vAlign w:val="center"/>
+            <w:hideMark/>
+          </w:tcPr>
+          <w:p>
+            <w:r>
+              <w:rPr>
+                <w:b/>
+                <w:bCs/>
+              </w:rPr>
+              <w:t>Programming Languages</w:t>
+            </w:r>
+          </w:p>
+        </w:tc>
+        <w:tc>
+          <w:tcPr>
+            <w:tcW w:w="0" w:type="auto"/>
+            <w:vAlign w:val="center"/>
+            <w:hideMark/>
+          </w:tcPr>
+          <w:p>
+            <w:r>
+              <w:t>Java, C++, C, Python</w:t>
+            </w:r>
+          </w:p>
+        </w:tc>
+      </w:tr>
+      <w:tr>
+        <w:trPr>
+          <w:tblCellSpacing w:w="15" w:type="dxa"/>
+        </w:trPr>
+        <w:tc>
+          <w:tcPr>
+            <w:tcW w:w="0" w:type="auto"/>
+            <w:vAlign w:val="center"/>
+            <w:hideMark/>
+          </w:tcPr>
+          <w:p>
+            <w:r>
+              <w:rPr>
+                <w:b/>
+                <w:bCs/>
+              </w:rPr>
+              <w:t>Backend Development</w:t>
+            </w:r>
+          </w:p>
+        </w:tc>
+        <w:tc>
+          <w:tcPr>
+            <w:tcW w:w="0" w:type="auto"/>
+            <w:vAlign w:val="center"/>
+            <w:hideMark/>
+          </w:tcPr>
+          <w:p>
+            <w:r>
+              <w:t>Node.js, Express.js</w:t>
+            </w:r>
+          </w:p>
+        </w:tc>
+      </w:tr>
+      <w:tr>
+        <w:trPr>
+          <w:tblCellSpacing w:w="15" w:type="dxa"/>
+        </w:trPr>
+        <w:tc>
+          <w:tcPr>
+            <w:tcW w:w="0" w:type="auto"/>
+            <w:vAlign w:val="center"/>
+            <w:hideMark/>
+          </w:tcPr>
+          <w:p>
+            <w:r>
+              <w:rPr>
+                <w:b/>
+                <w:bCs/>
+              </w:rPr>
+              <w:t>Frontend Development</w:t>
+            </w:r>
+          </w:p>
+        </w:tc>
+        <w:tc>
+          <w:tcPr>
+            <w:tcW w:w="0" w:type="auto"/>
+            <w:vAlign w:val="center"/>
+            <w:hideMark/>
+          </w:tcPr>
+          <w:p>
+            <w:r>
+              <w:t>HTML5, CSS3, JavaScript (ES6+), React.js (Basics), EJS</w:t>
+            </w:r>
+          </w:p>
+        </w:tc>
+      </w:tr>
+      <w:tr>
+        <w:trPr>
+          <w:tblCellSpacing w:w="15" w:type="dxa"/>
+        </w:trPr>
+        <w:tc>
+          <w:tcPr>
+            <w:tcW w:w="0" w:type="auto"/>
+            <w:vAlign w:val="center"/>
+            <w:hideMark/>
+          </w:tcPr>
+          <w:p>
+            <w:r>
+              <w:rPr>
+                <w:b/>
+                <w:bCs/>
+              </w:rPr>
+              <w:t>Databases</w:t>
+            </w:r>
+          </w:p>
+        </w:tc>
+        <w:tc>
+          <w:tcPr>
+            <w:tcW w:w="0" w:type="auto"/>
+            <w:vAlign w:val="center"/>
+            <w:hideMark/>
+          </w:tcPr>
+          <w:p>
+            <w:r>
+              <w:t>MongoDB, MySQL, PostgreSQL, SQL</w:t>
+            </w:r>
+          </w:p>
+        </w:tc>
+      </w:tr>
+      <w:tr>
+        <w:trPr>
+          <w:tblCellSpacing w:w="15" w:type="dxa"/>
+        </w:trPr>
+        <w:tc>
+          <w:tcPr>
+            <w:tcW w:w="0" w:type="auto"/>
+            <w:vAlign w:val="center"/>
+            <w:hideMark/>
+          </w:tcPr>
+          <w:p>
+            <w:r>
+              <w:rPr>
+                <w:b/>
+                <w:bCs/>
+              </w:rPr>
+              <w:t>Core Concepts</w:t>
+            </w:r>
+          </w:p>
+        </w:tc>
+        <w:tc>
+          <w:tcPr>
+            <w:tcW w:w="0" w:type="auto"/>
+            <w:vAlign w:val="center"/>
+            <w:hideMark/>
+          </w:tcPr>
+          <w:p>
+            <w:r>
+              <w:t>Data Structures &amp; Algorithms, OOP, API Design, Debugging</w:t>
+            </w:r>
+          </w:p>
+        </w:tc>
+      </w:tr>
+      <w:tr>
+        <w:trPr>
+          <w:tblCellSpacing w:w="15" w:type="dxa"/>
+        </w:trPr>
+        <w:tc>
+          <w:tcPr>
+            <w:tcW w:w="0" w:type="auto"/>
+            <w:vAlign w:val="center"/>
+            <w:hideMark/>
+          </w:tcPr>
+          <w:p>
+            <w:r>
+              <w:rPr>
+                <w:b/>
+                <w:bCs/>
+              </w:rPr>
+              <w:t>Tools &amp; Platforms</w:t>
+            </w:r>
+          </w:p>
+        </w:tc>
+        <w:tc>
+          <w:tcPr>
+            <w:tcW w:w="0" w:type="auto"/>
+            <w:vAlign w:val="center"/>
+            <w:hideMark/>
+          </w:tcPr>
+          <w:p>
+            <w:r>
+              <w:t>Git, GitHub, VS Code, Eclipse</w:t>
+            </w:r>
+          </w:p>
+        </w:tc>
+      </w:tr>
+      <w:tr>
+        <w:trPr>
+          <w:tblCellSpacing w:w="15" w:type="dxa"/>
+        </w:trPr>
+        <w:tc>
+          <w:tcPr>
+            <w:tcW w:w="0" w:type="auto"/>
+            <w:vAlign w:val="center"/>
+            <w:hideMark/>
+          </w:tcPr>
+          <w:p>
+            <w:r>
+              <w:rPr>
+                <w:b/>
+                <w:bCs/>
+              </w:rPr>
+              <w:t>Other</w:t>
+            </w:r>
+          </w:p>
+        </w:tc>
+        <w:tc>
+          <w:tcPr>
+            <w:tcW w:w="0" w:type="auto"/>
+            <w:vAlign w:val="center"/>
+            <w:hideMark/>
+          </w:tcPr>
+          <w:p>
+            <w:r>
+              <w:t>RESTful API Development, JSON, Bootstrap, Cloud (Basic AWS Knowledge)</w:t>
+            </w:r>
+          </w:p>
+        </w:tc>
+      </w:tr>
+    </w:tbl>
+    <w:p>
+      <w:r>
+        <w:pict w14:anchorId="33EDB018">
+          <v:rect id="_x0000_i1141" style="width:0;height:1.5pt" o:hralign="center" o:hrstd="t" o:hr="t" fillcolor="#a0a0a0" stroked="f"/>
+        </w:pict>
+      </w:r>
+    </w:p>
+    <w:p>
+      <w:pPr>
+        <w:rPr>
+          <w:b/>
+          <w:bCs/>
+        </w:rPr>
+      </w:pPr>
+      <w:r>
+        <w:rPr>
+          <w:b/>
+          <w:bCs/>
+        </w:rPr>
+        <w:t>PROJECTS</w:t>
+      </w:r>
+    </w:p>
+    <w:p>
+      <w:pPr>
+        <w:rPr>
+          <w:b/>
+          <w:bCs/>
+        </w:rPr>
+      </w:pPr>
+      <w:r>
+        <w:rPr>
+          <w:b/>
+          <w:bCs/>
+        </w:rPr>
+        <w:t>1. Online Quiz System (Full Stack Web App)</w:t>
+      </w:r>
+    </w:p>
+    <w:p>
+      <w:r>
+        <w:t>Developed a responsive quiz platform for students to take timed tests and for teachers to manage quizzes.</w:t>
       </w:r>
     </w:p>
     <w:p>
       <w:pPr>
         <w:numPr>
           <w:ilvl w:val="0"/>
-          <w:numId w:val="1"/>
+          <w:numId w:val="9"/>
         </w:numPr>
       </w:pPr>
-      <w:proofErr w:type="spellStart"/>
-      <w:proofErr w:type="gramStart"/>
       <w:r>
         <w:rPr>
           <w:b/>
           <w:bCs/>
         </w:rPr>
-        <w:t>B.Tech</w:t>
-      </w:r>
-      <w:proofErr w:type="spellEnd"/>
-      <w:proofErr w:type="gramEnd"/>
-      <w:r>
+        <w:lastRenderedPageBreak/>
+        <w:t>Technologies:</w:t>
+      </w:r>
+      <w:r>
+        <w:t xml:space="preserve"> Node.js, Express.js, MongoDB, EJS, HTML, CSS, JavaScript</w:t>
+      </w:r>
+    </w:p>
+    <w:p>
+      <w:pPr>
+        <w:numPr>
+          <w:ilvl w:val="0"/>
+          <w:numId w:val="9"/>
+        </w:numPr>
+      </w:pPr>
+      <w:r>
+        <w:t>Designed RESTful APIs for question and result management.</w:t>
+      </w:r>
+    </w:p>
+    <w:p>
+      <w:pPr>
+        <w:numPr>
+          <w:ilvl w:val="0"/>
+          <w:numId w:val="9"/>
+        </w:numPr>
+      </w:pPr>
+      <w:r>
+        <w:t>Implemented authentication and leaderboard using Express middleware.</w:t>
+      </w:r>
+    </w:p>
+    <w:p>
+      <w:pPr>
+        <w:numPr>
+          <w:ilvl w:val="0"/>
+          <w:numId w:val="9"/>
+        </w:numPr>
+      </w:pPr>
+      <w:r>
+        <w:t>Focused on performance optimization and responsive UI.</w:t>
+      </w:r>
+    </w:p>
+    <w:p>
+      <w:pPr>
         <w:rPr>
           <w:b/>
           <w:bCs/>
         </w:rPr>
-        <w:t xml:space="preserve"> in Computer Engineering</w:t>
-      </w:r>
-      <w:r>
-        <w:t xml:space="preserve"> – </w:t>
-      </w:r>
-      <w:proofErr w:type="spellStart"/>
-      <w:r>
-        <w:t>Yeshwantrao</w:t>
-      </w:r>
-      <w:proofErr w:type="spellEnd"/>
-      <w:r>
-        <w:t xml:space="preserve"> Chavan College of Engineering, Nagpur (2020 – 2024)</w:t>
-      </w:r>
-      <w:r>
-        <w:br/>
-        <w:t>CGPA: 7.9/10.0</w:t>
-      </w:r>
-      <w:r>
-        <w:br/>
-        <w:t>Relevant Coursework: Operating Systems, Data Structures, Computer Networks, Database Systems</w:t>
+      </w:pPr>
+      <w:r>
+        <w:rPr>
+          <w:b/>
+          <w:bCs/>
+        </w:rPr>
+        <w:t>2. Library Management System (Backend-Focused)</w:t>
+      </w:r>
+    </w:p>
+    <w:p>
+      <w:r>
+        <w:t>Desktop-based application to manage book inventories and transactions.</w:t>
       </w:r>
     </w:p>
     <w:p>
       <w:pPr>
         <w:numPr>
           <w:ilvl w:val="0"/>
-          <w:numId w:val="1"/>
+          <w:numId w:val="10"/>
         </w:numPr>
       </w:pPr>
       <w:r>
@@ -97,447 +669,435 @@
           <w:b/>
           <w:bCs/>
         </w:rPr>
-        <w:t>Higher Secondary (XII, CBSE)</w:t>
-      </w:r>
-      <w:r>
-        <w:t xml:space="preserve"> – Delhi Public School, Nagpur (2018) – 86.7%</w:t>
+        <w:t>Technologies:</w:t>
+      </w:r>
+      <w:r>
+        <w:t xml:space="preserve"> Java, MySQL</w:t>
       </w:r>
     </w:p>
     <w:p>
       <w:pPr>
         <w:numPr>
           <w:ilvl w:val="0"/>
-          <w:numId w:val="1"/>
+          <w:numId w:val="10"/>
         </w:numPr>
       </w:pPr>
       <w:r>
+        <w:t>Designed normalized database schema and implemented CRUD operations.</w:t>
+      </w:r>
+    </w:p>
+    <w:p>
+      <w:pPr>
+        <w:numPr>
+          <w:ilvl w:val="0"/>
+          <w:numId w:val="10"/>
+        </w:numPr>
+      </w:pPr>
+      <w:r>
+        <w:t>Applied indexing and query optimization for fast retrieval.</w:t>
+      </w:r>
+    </w:p>
+    <w:p>
+      <w:pPr>
         <w:rPr>
           <w:b/>
           <w:bCs/>
         </w:rPr>
-        <w:t>Secondary (X, CBSE)</w:t>
-      </w:r>
-      <w:r>
-        <w:t xml:space="preserve"> – Delhi Public School, Nagpur (2016) – 90.2%</w:t>
-      </w:r>
-    </w:p>
-    <w:p>
-      <w:pPr>
+      </w:pPr>
+      <w:r>
         <w:rPr>
           <w:b/>
           <w:bCs/>
         </w:rPr>
+        <w:t>3. Portfolio Website</w:t>
+      </w:r>
+    </w:p>
+    <w:p>
+      <w:r>
+        <w:t>Created a personal website to showcase skills, projects, and achievements.</w:t>
+      </w:r>
+    </w:p>
+    <w:p>
+      <w:pPr>
+        <w:numPr>
+          <w:ilvl w:val="0"/>
+          <w:numId w:val="11"/>
+        </w:numPr>
       </w:pPr>
       <w:r>
         <w:rPr>
           <w:b/>
           <w:bCs/>
         </w:rPr>
-        <w:t>SKILLS HIGHLIGHTS</w:t>
+        <w:t>Technologies:</w:t>
+      </w:r>
+      <w:r>
+        <w:t xml:space="preserve"> HTML, CSS, JavaScript, Bootstrap</w:t>
       </w:r>
     </w:p>
     <w:p>
       <w:pPr>
         <w:numPr>
           <w:ilvl w:val="0"/>
-          <w:numId w:val="2"/>
+          <w:numId w:val="11"/>
         </w:numPr>
       </w:pPr>
       <w:r>
+        <w:t>Integrated GitHub projects dynamically using API calls.</w:t>
+      </w:r>
+    </w:p>
+    <w:p>
+      <w:pPr>
+        <w:numPr>
+          <w:ilvl w:val="0"/>
+          <w:numId w:val="11"/>
+        </w:numPr>
+      </w:pPr>
+      <w:r>
+        <w:t>Deployed the site using GitHub Pages.</w:t>
+      </w:r>
+    </w:p>
+    <w:p>
+      <w:r>
+        <w:pict w14:anchorId="40895F7C">
+          <v:rect id="_x0000_i1142" style="width:0;height:1.5pt" o:hralign="center" o:hrstd="t" o:hr="t" fillcolor="#a0a0a0" stroked="f"/>
+        </w:pict>
+      </w:r>
+    </w:p>
+    <w:p>
+      <w:pPr>
         <w:rPr>
           <w:b/>
           <w:bCs/>
         </w:rPr>
-        <w:t>Programming Languages:</w:t>
-      </w:r>
-      <w:r>
-        <w:t xml:space="preserve"> C, C++, Java, Python (basic)</w:t>
+      </w:pPr>
+      <w:r>
+        <w:rPr>
+          <w:b/>
+          <w:bCs/>
+        </w:rPr>
+        <w:t>INTERNSHIP EXPERIENCE</w:t>
+      </w:r>
+    </w:p>
+    <w:p>
+      <w:r>
+        <w:rPr>
+          <w:b/>
+          <w:bCs/>
+        </w:rPr>
+        <w:t>Web Development Intern – Small Business Solutions, Nagpur</w:t>
+      </w:r>
+      <w:r>
+        <w:t xml:space="preserve"> </w:t>
+      </w:r>
+      <w:r>
+        <w:rPr>
+          <w:i/>
+          <w:iCs/>
+        </w:rPr>
+        <w:t>(Jan 2023 – Apr 2023)</w:t>
       </w:r>
     </w:p>
     <w:p>
       <w:pPr>
         <w:numPr>
           <w:ilvl w:val="0"/>
-          <w:numId w:val="2"/>
+          <w:numId w:val="12"/>
         </w:numPr>
       </w:pPr>
+      <w:r>
+        <w:t xml:space="preserve">Developed and customized web pages using </w:t>
+      </w:r>
       <w:r>
         <w:rPr>
           <w:b/>
           <w:bCs/>
         </w:rPr>
-        <w:t>Web Development:</w:t>
-      </w:r>
-      <w:r>
-        <w:t xml:space="preserve"> HTML5, CSS3, JavaScript (ES6), basics of Node.js</w:t>
+        <w:t>HTML, CSS, Bootstrap, and JavaScript</w:t>
+      </w:r>
+      <w:r>
+        <w:t>.</w:t>
       </w:r>
     </w:p>
     <w:p>
       <w:pPr>
         <w:numPr>
           <w:ilvl w:val="0"/>
-          <w:numId w:val="2"/>
+          <w:numId w:val="12"/>
         </w:numPr>
       </w:pPr>
+      <w:r>
+        <w:t xml:space="preserve">Assisted in integrating </w:t>
+      </w:r>
       <w:r>
         <w:rPr>
           <w:b/>
           <w:bCs/>
         </w:rPr>
-        <w:t>Databases:</w:t>
-      </w:r>
-      <w:r>
-        <w:t xml:space="preserve"> MySQL</w:t>
+        <w:t>Node.js APIs</w:t>
+      </w:r>
+      <w:r>
+        <w:t xml:space="preserve"> with client-side forms.</w:t>
       </w:r>
     </w:p>
     <w:p>
       <w:pPr>
         <w:numPr>
           <w:ilvl w:val="0"/>
-          <w:numId w:val="2"/>
+          <w:numId w:val="12"/>
         </w:numPr>
       </w:pPr>
+      <w:r>
+        <w:t xml:space="preserve">Gained practical experience with </w:t>
+      </w:r>
       <w:r>
         <w:rPr>
           <w:b/>
           <w:bCs/>
         </w:rPr>
-        <w:t>Core Competencies:</w:t>
-      </w:r>
-      <w:r>
-        <w:t xml:space="preserve"> OOP, Data Structures &amp; Algorithms, Problem Solving, Software Debugging</w:t>
+        <w:t>Git/GitHub</w:t>
+      </w:r>
+      <w:r>
+        <w:t xml:space="preserve"> for version control and collaborative development.</w:t>
       </w:r>
     </w:p>
     <w:p>
       <w:pPr>
         <w:numPr>
           <w:ilvl w:val="0"/>
-          <w:numId w:val="2"/>
+          <w:numId w:val="12"/>
         </w:numPr>
       </w:pPr>
       <w:r>
+        <w:t>Improved website responsiveness and SEO structure for client projects.</w:t>
+      </w:r>
+    </w:p>
+    <w:p>
+      <w:r>
+        <w:pict w14:anchorId="7120FEEC">
+          <v:rect id="_x0000_i1143" style="width:0;height:1.5pt" o:hralign="center" o:hrstd="t" o:hr="t" fillcolor="#a0a0a0" stroked="f"/>
+        </w:pict>
+      </w:r>
+    </w:p>
+    <w:p>
+      <w:pPr>
         <w:rPr>
           <w:b/>
           <w:bCs/>
         </w:rPr>
-        <w:t>Tools:</w:t>
-      </w:r>
-      <w:r>
-        <w:t xml:space="preserve"> Git, GitHub, Eclipse, VS Code</w:t>
-      </w:r>
-    </w:p>
-    <w:p>
-      <w:pPr>
+      </w:pPr>
+      <w:r>
         <w:rPr>
           <w:b/>
           <w:bCs/>
         </w:rPr>
-      </w:pPr>
+        <w:t>ACHIEVEMENTS</w:t>
+      </w:r>
+    </w:p>
+    <w:p>
+      <w:pPr>
+        <w:numPr>
+          <w:ilvl w:val="0"/>
+          <w:numId w:val="13"/>
+        </w:numPr>
+      </w:pPr>
+      <w:r>
+        <w:t xml:space="preserve">Solved </w:t>
+      </w:r>
       <w:r>
         <w:rPr>
           <w:b/>
           <w:bCs/>
         </w:rPr>
-        <w:t>PROJECTS</w:t>
-      </w:r>
-    </w:p>
-    <w:p>
+        <w:t>200+ coding problems</w:t>
+      </w:r>
+      <w:r>
+        <w:t xml:space="preserve"> on HackerRank (Java &amp; C++).</w:t>
+      </w:r>
+    </w:p>
+    <w:p>
+      <w:pPr>
+        <w:numPr>
+          <w:ilvl w:val="0"/>
+          <w:numId w:val="13"/>
+        </w:numPr>
+      </w:pPr>
+      <w:r>
+        <w:t xml:space="preserve">Secured </w:t>
+      </w:r>
       <w:r>
         <w:rPr>
           <w:b/>
           <w:bCs/>
         </w:rPr>
-        <w:t>1. Online Quiz System</w:t>
-      </w:r>
-      <w:r>
-        <w:br/>
-        <w:t>Developed a web-based quiz application for students to take timed tests and view results.</w:t>
+        <w:t>2nd position</w:t>
+      </w:r>
+      <w:r>
+        <w:t xml:space="preserve"> in intra-college coding contest (2022).</w:t>
       </w:r>
     </w:p>
     <w:p>
       <w:pPr>
         <w:numPr>
           <w:ilvl w:val="0"/>
-          <w:numId w:val="3"/>
+          <w:numId w:val="13"/>
         </w:numPr>
       </w:pPr>
+      <w:r>
+        <w:t xml:space="preserve">Completed </w:t>
+      </w:r>
       <w:r>
         <w:rPr>
           <w:b/>
           <w:bCs/>
         </w:rPr>
-        <w:t>Technologies:</w:t>
-      </w:r>
-      <w:r>
-        <w:t xml:space="preserve"> HTML, CSS, JavaScript, PHP, MySQL</w:t>
+        <w:t>NPTEL course</w:t>
+      </w:r>
+      <w:r>
+        <w:t xml:space="preserve"> on </w:t>
+      </w:r>
+      <w:r>
+        <w:rPr>
+          <w:i/>
+          <w:iCs/>
+        </w:rPr>
+        <w:t>“Introduction to Data Structures”</w:t>
+      </w:r>
+      <w:r>
+        <w:t>.</w:t>
       </w:r>
     </w:p>
     <w:p>
       <w:pPr>
         <w:numPr>
           <w:ilvl w:val="0"/>
-          <w:numId w:val="3"/>
+          <w:numId w:val="13"/>
         </w:numPr>
       </w:pPr>
       <w:r>
-        <w:t>Designed responsive UI for quizzes and leaderboard.</w:t>
+        <w:t>Contributed to open-source mini projects on GitHub.</w:t>
+      </w:r>
+    </w:p>
+    <w:p>
+      <w:r>
+        <w:pict w14:anchorId="19E08CA3">
+          <v:rect id="_x0000_i1144" style="width:0;height:1.5pt" o:hralign="center" o:hrstd="t" o:hr="t" fillcolor="#a0a0a0" stroked="f"/>
+        </w:pict>
+      </w:r>
+    </w:p>
+    <w:p>
+      <w:pPr>
+        <w:rPr>
+          <w:b/>
+          <w:bCs/>
+        </w:rPr>
+      </w:pPr>
+      <w:r>
+        <w:rPr>
+          <w:b/>
+          <w:bCs/>
+        </w:rPr>
+        <w:t>EXTRACURRICULAR ACTIVITIES</w:t>
       </w:r>
     </w:p>
     <w:p>
       <w:pPr>
         <w:numPr>
           <w:ilvl w:val="0"/>
-          <w:numId w:val="3"/>
+          <w:numId w:val="14"/>
         </w:numPr>
       </w:pPr>
       <w:r>
-        <w:t>Enabled teacher accounts to add/manage quiz questions.</w:t>
-      </w:r>
-    </w:p>
-    <w:p>
-      <w:r>
+        <w:t>Volunteer at annual college tech fest (managed web design competition).</w:t>
+      </w:r>
+    </w:p>
+    <w:p>
+      <w:pPr>
+        <w:numPr>
+          <w:ilvl w:val="0"/>
+          <w:numId w:val="14"/>
+        </w:numPr>
+      </w:pPr>
+      <w:r>
+        <w:lastRenderedPageBreak/>
+        <w:t>Member of college photography club.</w:t>
+      </w:r>
+    </w:p>
+    <w:p>
+      <w:pPr>
+        <w:numPr>
+          <w:ilvl w:val="0"/>
+          <w:numId w:val="14"/>
+        </w:numPr>
+      </w:pPr>
+      <w:r>
+        <w:t>Participated in college-level hackathons and web development challenges.</w:t>
+      </w:r>
+    </w:p>
+    <w:p>
+      <w:r>
+        <w:pict w14:anchorId="56800814">
+          <v:rect id="_x0000_i1145" style="width:0;height:1.5pt" o:hralign="center" o:hrstd="t" o:hr="t" fillcolor="#a0a0a0" stroked="f"/>
+        </w:pict>
+      </w:r>
+    </w:p>
+    <w:p>
+      <w:pPr>
         <w:rPr>
           <w:b/>
           <w:bCs/>
         </w:rPr>
-        <w:t>2. Library Management System</w:t>
-      </w:r>
-      <w:r>
-        <w:br/>
-        <w:t>Built a desktop application for managing library records.</w:t>
+      </w:pPr>
+      <w:r>
+        <w:rPr>
+          <w:b/>
+          <w:bCs/>
+        </w:rPr>
+        <w:t>STRENGTHS</w:t>
       </w:r>
     </w:p>
     <w:p>
       <w:pPr>
         <w:numPr>
           <w:ilvl w:val="0"/>
-          <w:numId w:val="4"/>
+          <w:numId w:val="15"/>
         </w:numPr>
       </w:pPr>
       <w:r>
-        <w:rPr>
-          <w:b/>
-          <w:bCs/>
-        </w:rPr>
-        <w:t>Technologies:</w:t>
-      </w:r>
-      <w:r>
-        <w:t xml:space="preserve"> Java Swing, MySQL</w:t>
+        <w:t>Strong problem-solving and debugging skills.</w:t>
       </w:r>
     </w:p>
     <w:p>
       <w:pPr>
         <w:numPr>
           <w:ilvl w:val="0"/>
-          <w:numId w:val="4"/>
+          <w:numId w:val="15"/>
         </w:numPr>
       </w:pPr>
       <w:r>
-        <w:t>Implemented CRUD operations for books, members, and transactions.</w:t>
+        <w:t>Passion for learning new technologies quickly.</w:t>
       </w:r>
     </w:p>
     <w:p>
       <w:pPr>
         <w:numPr>
           <w:ilvl w:val="0"/>
-          <w:numId w:val="4"/>
+          <w:numId w:val="15"/>
         </w:numPr>
       </w:pPr>
       <w:r>
-        <w:t>Focused on database normalization and indexing.</w:t>
-      </w:r>
-    </w:p>
-    <w:p>
-      <w:r>
-        <w:rPr>
-          <w:b/>
-          <w:bCs/>
-        </w:rPr>
-        <w:t>3. Portfolio Website</w:t>
-      </w:r>
-      <w:r>
-        <w:br/>
-        <w:t>Created a personal portfolio to showcase projects and skills.</w:t>
+        <w:t>Effective collaboration and communication in hybrid team environments.</w:t>
       </w:r>
     </w:p>
     <w:p>
       <w:pPr>
         <w:numPr>
           <w:ilvl w:val="0"/>
-          <w:numId w:val="5"/>
+          <w:numId w:val="15"/>
         </w:numPr>
       </w:pPr>
       <w:r>
-        <w:rPr>
-          <w:b/>
-          <w:bCs/>
-        </w:rPr>
-        <w:t>Technologies:</w:t>
-      </w:r>
-      <w:r>
-        <w:t xml:space="preserve"> HTML, CSS, JavaScript</w:t>
-      </w:r>
-    </w:p>
-    <w:p>
-      <w:pPr>
-        <w:numPr>
-          <w:ilvl w:val="0"/>
-          <w:numId w:val="5"/>
-        </w:numPr>
-      </w:pPr>
-      <w:r>
-        <w:t>Added project links, education details, and contact form.</w:t>
-      </w:r>
-    </w:p>
-    <w:p>
-      <w:pPr>
-        <w:rPr>
-          <w:b/>
-          <w:bCs/>
-        </w:rPr>
-      </w:pPr>
-      <w:r>
-        <w:rPr>
-          <w:b/>
-          <w:bCs/>
-        </w:rPr>
-        <w:t>INTERNSHIP EXPERIENCE</w:t>
-      </w:r>
-    </w:p>
-    <w:p>
-      <w:r>
-        <w:rPr>
-          <w:b/>
-          <w:bCs/>
-        </w:rPr>
-        <w:lastRenderedPageBreak/>
-        <w:t>Web Development Intern – Small Business Solutions, Nagpur (Jan 2023 – Apr 2023)</w:t>
-      </w:r>
-    </w:p>
-    <w:p>
-      <w:pPr>
-        <w:numPr>
-          <w:ilvl w:val="0"/>
-          <w:numId w:val="6"/>
-        </w:numPr>
-      </w:pPr>
-      <w:r>
-        <w:t>Assisted in creating simple websites for local businesses using HTML, CSS, and Bootstrap.</w:t>
-      </w:r>
-    </w:p>
-    <w:p>
-      <w:pPr>
-        <w:numPr>
-          <w:ilvl w:val="0"/>
-          <w:numId w:val="6"/>
-        </w:numPr>
-      </w:pPr>
-      <w:r>
-        <w:t>Customized WordPress templates for client requirements.</w:t>
-      </w:r>
-    </w:p>
-    <w:p>
-      <w:pPr>
-        <w:numPr>
-          <w:ilvl w:val="0"/>
-          <w:numId w:val="6"/>
-        </w:numPr>
-      </w:pPr>
-      <w:r>
-        <w:t>Gained exposure to version control with GitHub.</w:t>
-      </w:r>
-    </w:p>
-    <w:p>
-      <w:pPr>
-        <w:rPr>
-          <w:b/>
-          <w:bCs/>
-        </w:rPr>
-      </w:pPr>
-      <w:r>
-        <w:rPr>
-          <w:b/>
-          <w:bCs/>
-        </w:rPr>
-        <w:t>ACHIEVEMENTS</w:t>
-      </w:r>
-    </w:p>
-    <w:p>
-      <w:pPr>
-        <w:numPr>
-          <w:ilvl w:val="0"/>
-          <w:numId w:val="7"/>
-        </w:numPr>
-      </w:pPr>
-      <w:r>
-        <w:t xml:space="preserve">Solved 200+ coding problems on </w:t>
-      </w:r>
-      <w:proofErr w:type="spellStart"/>
-      <w:r>
-        <w:t>HackerRank</w:t>
-      </w:r>
-      <w:proofErr w:type="spellEnd"/>
-      <w:r>
-        <w:t xml:space="preserve"> (Java &amp; C++).</w:t>
-      </w:r>
-    </w:p>
-    <w:p>
-      <w:pPr>
-        <w:numPr>
-          <w:ilvl w:val="0"/>
-          <w:numId w:val="7"/>
-        </w:numPr>
-      </w:pPr>
-      <w:r>
-        <w:t>Secured 2nd position in intra-college coding contest (2022).</w:t>
-      </w:r>
-    </w:p>
-    <w:p>
-      <w:pPr>
-        <w:numPr>
-          <w:ilvl w:val="0"/>
-          <w:numId w:val="7"/>
-        </w:numPr>
-      </w:pPr>
-      <w:r>
-        <w:t>Completed NPTEL course on "Introduction to Data Structures".</w:t>
-      </w:r>
-    </w:p>
-    <w:p>
-      <w:pPr>
-        <w:rPr>
-          <w:b/>
-          <w:bCs/>
-        </w:rPr>
-      </w:pPr>
-      <w:r>
-        <w:rPr>
-          <w:b/>
-          <w:bCs/>
-        </w:rPr>
-        <w:t>EXTRACURRICULAR ACTIVITIES</w:t>
-      </w:r>
-    </w:p>
-    <w:p>
-      <w:pPr>
-        <w:numPr>
-          <w:ilvl w:val="0"/>
-          <w:numId w:val="8"/>
-        </w:numPr>
-      </w:pPr>
-      <w:r>
-        <w:t>Volunteer in annual college tech fest (managed web design competition).</w:t>
-      </w:r>
-    </w:p>
-    <w:p>
-      <w:pPr>
-        <w:numPr>
-          <w:ilvl w:val="0"/>
-          <w:numId w:val="8"/>
-        </w:numPr>
-      </w:pPr>
-      <w:r>
-        <w:t>Member of college photography club.</w:t>
+        <w:t>Commitment to writing clean, efficient, and maintainable code.</w:t>
       </w:r>
     </w:p>
     <w:p/>
@@ -703,6 +1263,155 @@
     </w:lvl>
   </w:abstractNum>
   <w:abstractNum w:abstractNumId="1" w15:restartNumberingAfterBreak="0">
+    <w:nsid w:val="02563AE4"/>
+    <w:multiLevelType w:val="multilevel"/>
+    <w:tmpl w:val="EB8A9816"/>
+    <w:lvl w:ilvl="0">
+      <w:start w:val="1"/>
+      <w:numFmt w:val="bullet"/>
+      <w:lvlText w:val=""/>
+      <w:lvlJc w:val="left"/>
+      <w:pPr>
+        <w:tabs>
+          <w:tab w:val="num" w:pos="720"/>
+        </w:tabs>
+        <w:ind w:left="720" w:hanging="360"/>
+      </w:pPr>
+      <w:rPr>
+        <w:rFonts w:ascii="Symbol" w:hAnsi="Symbol" w:hint="default"/>
+        <w:sz w:val="20"/>
+      </w:rPr>
+    </w:lvl>
+    <w:lvl w:ilvl="1" w:tentative="1">
+      <w:start w:val="1"/>
+      <w:numFmt w:val="bullet"/>
+      <w:lvlText w:val="o"/>
+      <w:lvlJc w:val="left"/>
+      <w:pPr>
+        <w:tabs>
+          <w:tab w:val="num" w:pos="1440"/>
+        </w:tabs>
+        <w:ind w:left="1440" w:hanging="360"/>
+      </w:pPr>
+      <w:rPr>
+        <w:rFonts w:ascii="Courier New" w:hAnsi="Courier New" w:hint="default"/>
+        <w:sz w:val="20"/>
+      </w:rPr>
+    </w:lvl>
+    <w:lvl w:ilvl="2" w:tentative="1">
+      <w:start w:val="1"/>
+      <w:numFmt w:val="bullet"/>
+      <w:lvlText w:val=""/>
+      <w:lvlJc w:val="left"/>
+      <w:pPr>
+        <w:tabs>
+          <w:tab w:val="num" w:pos="2160"/>
+        </w:tabs>
+        <w:ind w:left="2160" w:hanging="360"/>
+      </w:pPr>
+      <w:rPr>
+        <w:rFonts w:ascii="Wingdings" w:hAnsi="Wingdings" w:hint="default"/>
+        <w:sz w:val="20"/>
+      </w:rPr>
+    </w:lvl>
+    <w:lvl w:ilvl="3" w:tentative="1">
+      <w:start w:val="1"/>
+      <w:numFmt w:val="bullet"/>
+      <w:lvlText w:val=""/>
+      <w:lvlJc w:val="left"/>
+      <w:pPr>
+        <w:tabs>
+          <w:tab w:val="num" w:pos="2880"/>
+        </w:tabs>
+        <w:ind w:left="2880" w:hanging="360"/>
+      </w:pPr>
+      <w:rPr>
+        <w:rFonts w:ascii="Wingdings" w:hAnsi="Wingdings" w:hint="default"/>
+        <w:sz w:val="20"/>
+      </w:rPr>
+    </w:lvl>
+    <w:lvl w:ilvl="4" w:tentative="1">
+      <w:start w:val="1"/>
+      <w:numFmt w:val="bullet"/>
+      <w:lvlText w:val=""/>
+      <w:lvlJc w:val="left"/>
+      <w:pPr>
+        <w:tabs>
+          <w:tab w:val="num" w:pos="3600"/>
+        </w:tabs>
+        <w:ind w:left="3600" w:hanging="360"/>
+      </w:pPr>
+      <w:rPr>
+        <w:rFonts w:ascii="Wingdings" w:hAnsi="Wingdings" w:hint="default"/>
+        <w:sz w:val="20"/>
+      </w:rPr>
+    </w:lvl>
+    <w:lvl w:ilvl="5" w:tentative="1">
+      <w:start w:val="1"/>
+      <w:numFmt w:val="bullet"/>
+      <w:lvlText w:val=""/>
+      <w:lvlJc w:val="left"/>
+      <w:pPr>
+        <w:tabs>
+          <w:tab w:val="num" w:pos="4320"/>
+        </w:tabs>
+        <w:ind w:left="4320" w:hanging="360"/>
+      </w:pPr>
+      <w:rPr>
+        <w:rFonts w:ascii="Wingdings" w:hAnsi="Wingdings" w:hint="default"/>
+        <w:sz w:val="20"/>
+      </w:rPr>
+    </w:lvl>
+    <w:lvl w:ilvl="6" w:tentative="1">
+      <w:start w:val="1"/>
+      <w:numFmt w:val="bullet"/>
+      <w:lvlText w:val=""/>
+      <w:lvlJc w:val="left"/>
+      <w:pPr>
+        <w:tabs>
+          <w:tab w:val="num" w:pos="5040"/>
+        </w:tabs>
+        <w:ind w:left="5040" w:hanging="360"/>
+      </w:pPr>
+      <w:rPr>
+        <w:rFonts w:ascii="Wingdings" w:hAnsi="Wingdings" w:hint="default"/>
+        <w:sz w:val="20"/>
+      </w:rPr>
+    </w:lvl>
+    <w:lvl w:ilvl="7" w:tentative="1">
+      <w:start w:val="1"/>
+      <w:numFmt w:val="bullet"/>
+      <w:lvlText w:val=""/>
+      <w:lvlJc w:val="left"/>
+      <w:pPr>
+        <w:tabs>
+          <w:tab w:val="num" w:pos="5760"/>
+        </w:tabs>
+        <w:ind w:left="5760" w:hanging="360"/>
+      </w:pPr>
+      <w:rPr>
+        <w:rFonts w:ascii="Wingdings" w:hAnsi="Wingdings" w:hint="default"/>
+        <w:sz w:val="20"/>
+      </w:rPr>
+    </w:lvl>
+    <w:lvl w:ilvl="8" w:tentative="1">
+      <w:start w:val="1"/>
+      <w:numFmt w:val="bullet"/>
+      <w:lvlText w:val=""/>
+      <w:lvlJc w:val="left"/>
+      <w:pPr>
+        <w:tabs>
+          <w:tab w:val="num" w:pos="6480"/>
+        </w:tabs>
+        <w:ind w:left="6480" w:hanging="360"/>
+      </w:pPr>
+      <w:rPr>
+        <w:rFonts w:ascii="Wingdings" w:hAnsi="Wingdings" w:hint="default"/>
+        <w:sz w:val="20"/>
+      </w:rPr>
+    </w:lvl>
+  </w:abstractNum>
+  <w:abstractNum w:abstractNumId="2" w15:restartNumberingAfterBreak="0">
     <w:nsid w:val="0A773511"/>
     <w:multiLevelType w:val="multilevel"/>
     <w:tmpl w:val="09BA87A2"/>
@@ -851,7 +1560,156 @@
       </w:rPr>
     </w:lvl>
   </w:abstractNum>
-  <w:abstractNum w:abstractNumId="2" w15:restartNumberingAfterBreak="0">
+  <w:abstractNum w:abstractNumId="3" w15:restartNumberingAfterBreak="0">
+    <w:nsid w:val="0F752AE9"/>
+    <w:multiLevelType w:val="multilevel"/>
+    <w:tmpl w:val="E2A20678"/>
+    <w:lvl w:ilvl="0">
+      <w:start w:val="1"/>
+      <w:numFmt w:val="bullet"/>
+      <w:lvlText w:val=""/>
+      <w:lvlJc w:val="left"/>
+      <w:pPr>
+        <w:tabs>
+          <w:tab w:val="num" w:pos="720"/>
+        </w:tabs>
+        <w:ind w:left="720" w:hanging="360"/>
+      </w:pPr>
+      <w:rPr>
+        <w:rFonts w:ascii="Symbol" w:hAnsi="Symbol" w:hint="default"/>
+        <w:sz w:val="20"/>
+      </w:rPr>
+    </w:lvl>
+    <w:lvl w:ilvl="1" w:tentative="1">
+      <w:start w:val="1"/>
+      <w:numFmt w:val="bullet"/>
+      <w:lvlText w:val="o"/>
+      <w:lvlJc w:val="left"/>
+      <w:pPr>
+        <w:tabs>
+          <w:tab w:val="num" w:pos="1440"/>
+        </w:tabs>
+        <w:ind w:left="1440" w:hanging="360"/>
+      </w:pPr>
+      <w:rPr>
+        <w:rFonts w:ascii="Courier New" w:hAnsi="Courier New" w:hint="default"/>
+        <w:sz w:val="20"/>
+      </w:rPr>
+    </w:lvl>
+    <w:lvl w:ilvl="2" w:tentative="1">
+      <w:start w:val="1"/>
+      <w:numFmt w:val="bullet"/>
+      <w:lvlText w:val=""/>
+      <w:lvlJc w:val="left"/>
+      <w:pPr>
+        <w:tabs>
+          <w:tab w:val="num" w:pos="2160"/>
+        </w:tabs>
+        <w:ind w:left="2160" w:hanging="360"/>
+      </w:pPr>
+      <w:rPr>
+        <w:rFonts w:ascii="Wingdings" w:hAnsi="Wingdings" w:hint="default"/>
+        <w:sz w:val="20"/>
+      </w:rPr>
+    </w:lvl>
+    <w:lvl w:ilvl="3" w:tentative="1">
+      <w:start w:val="1"/>
+      <w:numFmt w:val="bullet"/>
+      <w:lvlText w:val=""/>
+      <w:lvlJc w:val="left"/>
+      <w:pPr>
+        <w:tabs>
+          <w:tab w:val="num" w:pos="2880"/>
+        </w:tabs>
+        <w:ind w:left="2880" w:hanging="360"/>
+      </w:pPr>
+      <w:rPr>
+        <w:rFonts w:ascii="Wingdings" w:hAnsi="Wingdings" w:hint="default"/>
+        <w:sz w:val="20"/>
+      </w:rPr>
+    </w:lvl>
+    <w:lvl w:ilvl="4" w:tentative="1">
+      <w:start w:val="1"/>
+      <w:numFmt w:val="bullet"/>
+      <w:lvlText w:val=""/>
+      <w:lvlJc w:val="left"/>
+      <w:pPr>
+        <w:tabs>
+          <w:tab w:val="num" w:pos="3600"/>
+        </w:tabs>
+        <w:ind w:left="3600" w:hanging="360"/>
+      </w:pPr>
+      <w:rPr>
+        <w:rFonts w:ascii="Wingdings" w:hAnsi="Wingdings" w:hint="default"/>
+        <w:sz w:val="20"/>
+      </w:rPr>
+    </w:lvl>
+    <w:lvl w:ilvl="5" w:tentative="1">
+      <w:start w:val="1"/>
+      <w:numFmt w:val="bullet"/>
+      <w:lvlText w:val=""/>
+      <w:lvlJc w:val="left"/>
+      <w:pPr>
+        <w:tabs>
+          <w:tab w:val="num" w:pos="4320"/>
+        </w:tabs>
+        <w:ind w:left="4320" w:hanging="360"/>
+      </w:pPr>
+      <w:rPr>
+        <w:rFonts w:ascii="Wingdings" w:hAnsi="Wingdings" w:hint="default"/>
+        <w:sz w:val="20"/>
+      </w:rPr>
+    </w:lvl>
+    <w:lvl w:ilvl="6" w:tentative="1">
+      <w:start w:val="1"/>
+      <w:numFmt w:val="bullet"/>
+      <w:lvlText w:val=""/>
+      <w:lvlJc w:val="left"/>
+      <w:pPr>
+        <w:tabs>
+          <w:tab w:val="num" w:pos="5040"/>
+        </w:tabs>
+        <w:ind w:left="5040" w:hanging="360"/>
+      </w:pPr>
+      <w:rPr>
+        <w:rFonts w:ascii="Wingdings" w:hAnsi="Wingdings" w:hint="default"/>
+        <w:sz w:val="20"/>
+      </w:rPr>
+    </w:lvl>
+    <w:lvl w:ilvl="7" w:tentative="1">
+      <w:start w:val="1"/>
+      <w:numFmt w:val="bullet"/>
+      <w:lvlText w:val=""/>
+      <w:lvlJc w:val="left"/>
+      <w:pPr>
+        <w:tabs>
+          <w:tab w:val="num" w:pos="5760"/>
+        </w:tabs>
+        <w:ind w:left="5760" w:hanging="360"/>
+      </w:pPr>
+      <w:rPr>
+        <w:rFonts w:ascii="Wingdings" w:hAnsi="Wingdings" w:hint="default"/>
+        <w:sz w:val="20"/>
+      </w:rPr>
+    </w:lvl>
+    <w:lvl w:ilvl="8" w:tentative="1">
+      <w:start w:val="1"/>
+      <w:numFmt w:val="bullet"/>
+      <w:lvlText w:val=""/>
+      <w:lvlJc w:val="left"/>
+      <w:pPr>
+        <w:tabs>
+          <w:tab w:val="num" w:pos="6480"/>
+        </w:tabs>
+        <w:ind w:left="6480" w:hanging="360"/>
+      </w:pPr>
+      <w:rPr>
+        <w:rFonts w:ascii="Wingdings" w:hAnsi="Wingdings" w:hint="default"/>
+        <w:sz w:val="20"/>
+      </w:rPr>
+    </w:lvl>
+  </w:abstractNum>
+  <w:abstractNum w:abstractNumId="4" w15:restartNumberingAfterBreak="0">
     <w:nsid w:val="1D3F2B60"/>
     <w:multiLevelType w:val="multilevel"/>
     <w:tmpl w:val="81B6AFD8"/>
@@ -1000,7 +1858,156 @@
       </w:rPr>
     </w:lvl>
   </w:abstractNum>
-  <w:abstractNum w:abstractNumId="3" w15:restartNumberingAfterBreak="0">
+  <w:abstractNum w:abstractNumId="5" w15:restartNumberingAfterBreak="0">
+    <w:nsid w:val="3690600F"/>
+    <w:multiLevelType w:val="multilevel"/>
+    <w:tmpl w:val="CE2270B8"/>
+    <w:lvl w:ilvl="0">
+      <w:start w:val="1"/>
+      <w:numFmt w:val="bullet"/>
+      <w:lvlText w:val=""/>
+      <w:lvlJc w:val="left"/>
+      <w:pPr>
+        <w:tabs>
+          <w:tab w:val="num" w:pos="720"/>
+        </w:tabs>
+        <w:ind w:left="720" w:hanging="360"/>
+      </w:pPr>
+      <w:rPr>
+        <w:rFonts w:ascii="Symbol" w:hAnsi="Symbol" w:hint="default"/>
+        <w:sz w:val="20"/>
+      </w:rPr>
+    </w:lvl>
+    <w:lvl w:ilvl="1" w:tentative="1">
+      <w:start w:val="1"/>
+      <w:numFmt w:val="bullet"/>
+      <w:lvlText w:val="o"/>
+      <w:lvlJc w:val="left"/>
+      <w:pPr>
+        <w:tabs>
+          <w:tab w:val="num" w:pos="1440"/>
+        </w:tabs>
+        <w:ind w:left="1440" w:hanging="360"/>
+      </w:pPr>
+      <w:rPr>
+        <w:rFonts w:ascii="Courier New" w:hAnsi="Courier New" w:hint="default"/>
+        <w:sz w:val="20"/>
+      </w:rPr>
+    </w:lvl>
+    <w:lvl w:ilvl="2" w:tentative="1">
+      <w:start w:val="1"/>
+      <w:numFmt w:val="bullet"/>
+      <w:lvlText w:val=""/>
+      <w:lvlJc w:val="left"/>
+      <w:pPr>
+        <w:tabs>
+          <w:tab w:val="num" w:pos="2160"/>
+        </w:tabs>
+        <w:ind w:left="2160" w:hanging="360"/>
+      </w:pPr>
+      <w:rPr>
+        <w:rFonts w:ascii="Wingdings" w:hAnsi="Wingdings" w:hint="default"/>
+        <w:sz w:val="20"/>
+      </w:rPr>
+    </w:lvl>
+    <w:lvl w:ilvl="3" w:tentative="1">
+      <w:start w:val="1"/>
+      <w:numFmt w:val="bullet"/>
+      <w:lvlText w:val=""/>
+      <w:lvlJc w:val="left"/>
+      <w:pPr>
+        <w:tabs>
+          <w:tab w:val="num" w:pos="2880"/>
+        </w:tabs>
+        <w:ind w:left="2880" w:hanging="360"/>
+      </w:pPr>
+      <w:rPr>
+        <w:rFonts w:ascii="Wingdings" w:hAnsi="Wingdings" w:hint="default"/>
+        <w:sz w:val="20"/>
+      </w:rPr>
+    </w:lvl>
+    <w:lvl w:ilvl="4" w:tentative="1">
+      <w:start w:val="1"/>
+      <w:numFmt w:val="bullet"/>
+      <w:lvlText w:val=""/>
+      <w:lvlJc w:val="left"/>
+      <w:pPr>
+        <w:tabs>
+          <w:tab w:val="num" w:pos="3600"/>
+        </w:tabs>
+        <w:ind w:left="3600" w:hanging="360"/>
+      </w:pPr>
+      <w:rPr>
+        <w:rFonts w:ascii="Wingdings" w:hAnsi="Wingdings" w:hint="default"/>
+        <w:sz w:val="20"/>
+      </w:rPr>
+    </w:lvl>
+    <w:lvl w:ilvl="5" w:tentative="1">
+      <w:start w:val="1"/>
+      <w:numFmt w:val="bullet"/>
+      <w:lvlText w:val=""/>
+      <w:lvlJc w:val="left"/>
+      <w:pPr>
+        <w:tabs>
+          <w:tab w:val="num" w:pos="4320"/>
+        </w:tabs>
+        <w:ind w:left="4320" w:hanging="360"/>
+      </w:pPr>
+      <w:rPr>
+        <w:rFonts w:ascii="Wingdings" w:hAnsi="Wingdings" w:hint="default"/>
+        <w:sz w:val="20"/>
+      </w:rPr>
+    </w:lvl>
+    <w:lvl w:ilvl="6" w:tentative="1">
+      <w:start w:val="1"/>
+      <w:numFmt w:val="bullet"/>
+      <w:lvlText w:val=""/>
+      <w:lvlJc w:val="left"/>
+      <w:pPr>
+        <w:tabs>
+          <w:tab w:val="num" w:pos="5040"/>
+        </w:tabs>
+        <w:ind w:left="5040" w:hanging="360"/>
+      </w:pPr>
+      <w:rPr>
+        <w:rFonts w:ascii="Wingdings" w:hAnsi="Wingdings" w:hint="default"/>
+        <w:sz w:val="20"/>
+      </w:rPr>
+    </w:lvl>
+    <w:lvl w:ilvl="7" w:tentative="1">
+      <w:start w:val="1"/>
+      <w:numFmt w:val="bullet"/>
+      <w:lvlText w:val=""/>
+      <w:lvlJc w:val="left"/>
+      <w:pPr>
+        <w:tabs>
+          <w:tab w:val="num" w:pos="5760"/>
+        </w:tabs>
+        <w:ind w:left="5760" w:hanging="360"/>
+      </w:pPr>
+      <w:rPr>
+        <w:rFonts w:ascii="Wingdings" w:hAnsi="Wingdings" w:hint="default"/>
+        <w:sz w:val="20"/>
+      </w:rPr>
+    </w:lvl>
+    <w:lvl w:ilvl="8" w:tentative="1">
+      <w:start w:val="1"/>
+      <w:numFmt w:val="bullet"/>
+      <w:lvlText w:val=""/>
+      <w:lvlJc w:val="left"/>
+      <w:pPr>
+        <w:tabs>
+          <w:tab w:val="num" w:pos="6480"/>
+        </w:tabs>
+        <w:ind w:left="6480" w:hanging="360"/>
+      </w:pPr>
+      <w:rPr>
+        <w:rFonts w:ascii="Wingdings" w:hAnsi="Wingdings" w:hint="default"/>
+        <w:sz w:val="20"/>
+      </w:rPr>
+    </w:lvl>
+  </w:abstractNum>
+  <w:abstractNum w:abstractNumId="6" w15:restartNumberingAfterBreak="0">
     <w:nsid w:val="37FA34B7"/>
     <w:multiLevelType w:val="multilevel"/>
     <w:tmpl w:val="41F4AB2A"/>
@@ -1149,7 +2156,156 @@
       </w:rPr>
     </w:lvl>
   </w:abstractNum>
-  <w:abstractNum w:abstractNumId="4" w15:restartNumberingAfterBreak="0">
+  <w:abstractNum w:abstractNumId="7" w15:restartNumberingAfterBreak="0">
+    <w:nsid w:val="3A60460A"/>
+    <w:multiLevelType w:val="multilevel"/>
+    <w:tmpl w:val="54604E40"/>
+    <w:lvl w:ilvl="0">
+      <w:start w:val="1"/>
+      <w:numFmt w:val="bullet"/>
+      <w:lvlText w:val=""/>
+      <w:lvlJc w:val="left"/>
+      <w:pPr>
+        <w:tabs>
+          <w:tab w:val="num" w:pos="720"/>
+        </w:tabs>
+        <w:ind w:left="720" w:hanging="360"/>
+      </w:pPr>
+      <w:rPr>
+        <w:rFonts w:ascii="Symbol" w:hAnsi="Symbol" w:hint="default"/>
+        <w:sz w:val="20"/>
+      </w:rPr>
+    </w:lvl>
+    <w:lvl w:ilvl="1" w:tentative="1">
+      <w:start w:val="1"/>
+      <w:numFmt w:val="bullet"/>
+      <w:lvlText w:val="o"/>
+      <w:lvlJc w:val="left"/>
+      <w:pPr>
+        <w:tabs>
+          <w:tab w:val="num" w:pos="1440"/>
+        </w:tabs>
+        <w:ind w:left="1440" w:hanging="360"/>
+      </w:pPr>
+      <w:rPr>
+        <w:rFonts w:ascii="Courier New" w:hAnsi="Courier New" w:hint="default"/>
+        <w:sz w:val="20"/>
+      </w:rPr>
+    </w:lvl>
+    <w:lvl w:ilvl="2" w:tentative="1">
+      <w:start w:val="1"/>
+      <w:numFmt w:val="bullet"/>
+      <w:lvlText w:val=""/>
+      <w:lvlJc w:val="left"/>
+      <w:pPr>
+        <w:tabs>
+          <w:tab w:val="num" w:pos="2160"/>
+        </w:tabs>
+        <w:ind w:left="2160" w:hanging="360"/>
+      </w:pPr>
+      <w:rPr>
+        <w:rFonts w:ascii="Wingdings" w:hAnsi="Wingdings" w:hint="default"/>
+        <w:sz w:val="20"/>
+      </w:rPr>
+    </w:lvl>
+    <w:lvl w:ilvl="3" w:tentative="1">
+      <w:start w:val="1"/>
+      <w:numFmt w:val="bullet"/>
+      <w:lvlText w:val=""/>
+      <w:lvlJc w:val="left"/>
+      <w:pPr>
+        <w:tabs>
+          <w:tab w:val="num" w:pos="2880"/>
+        </w:tabs>
+        <w:ind w:left="2880" w:hanging="360"/>
+      </w:pPr>
+      <w:rPr>
+        <w:rFonts w:ascii="Wingdings" w:hAnsi="Wingdings" w:hint="default"/>
+        <w:sz w:val="20"/>
+      </w:rPr>
+    </w:lvl>
+    <w:lvl w:ilvl="4" w:tentative="1">
+      <w:start w:val="1"/>
+      <w:numFmt w:val="bullet"/>
+      <w:lvlText w:val=""/>
+      <w:lvlJc w:val="left"/>
+      <w:pPr>
+        <w:tabs>
+          <w:tab w:val="num" w:pos="3600"/>
+        </w:tabs>
+        <w:ind w:left="3600" w:hanging="360"/>
+      </w:pPr>
+      <w:rPr>
+        <w:rFonts w:ascii="Wingdings" w:hAnsi="Wingdings" w:hint="default"/>
+        <w:sz w:val="20"/>
+      </w:rPr>
+    </w:lvl>
+    <w:lvl w:ilvl="5" w:tentative="1">
+      <w:start w:val="1"/>
+      <w:numFmt w:val="bullet"/>
+      <w:lvlText w:val=""/>
+      <w:lvlJc w:val="left"/>
+      <w:pPr>
+        <w:tabs>
+          <w:tab w:val="num" w:pos="4320"/>
+        </w:tabs>
+        <w:ind w:left="4320" w:hanging="360"/>
+      </w:pPr>
+      <w:rPr>
+        <w:rFonts w:ascii="Wingdings" w:hAnsi="Wingdings" w:hint="default"/>
+        <w:sz w:val="20"/>
+      </w:rPr>
+    </w:lvl>
+    <w:lvl w:ilvl="6" w:tentative="1">
+      <w:start w:val="1"/>
+      <w:numFmt w:val="bullet"/>
+      <w:lvlText w:val=""/>
+      <w:lvlJc w:val="left"/>
+      <w:pPr>
+        <w:tabs>
+          <w:tab w:val="num" w:pos="5040"/>
+        </w:tabs>
+        <w:ind w:left="5040" w:hanging="360"/>
+      </w:pPr>
+      <w:rPr>
+        <w:rFonts w:ascii="Wingdings" w:hAnsi="Wingdings" w:hint="default"/>
+        <w:sz w:val="20"/>
+      </w:rPr>
+    </w:lvl>
+    <w:lvl w:ilvl="7" w:tentative="1">
+      <w:start w:val="1"/>
+      <w:numFmt w:val="bullet"/>
+      <w:lvlText w:val=""/>
+      <w:lvlJc w:val="left"/>
+      <w:pPr>
+        <w:tabs>
+          <w:tab w:val="num" w:pos="5760"/>
+        </w:tabs>
+        <w:ind w:left="5760" w:hanging="360"/>
+      </w:pPr>
+      <w:rPr>
+        <w:rFonts w:ascii="Wingdings" w:hAnsi="Wingdings" w:hint="default"/>
+        <w:sz w:val="20"/>
+      </w:rPr>
+    </w:lvl>
+    <w:lvl w:ilvl="8" w:tentative="1">
+      <w:start w:val="1"/>
+      <w:numFmt w:val="bullet"/>
+      <w:lvlText w:val=""/>
+      <w:lvlJc w:val="left"/>
+      <w:pPr>
+        <w:tabs>
+          <w:tab w:val="num" w:pos="6480"/>
+        </w:tabs>
+        <w:ind w:left="6480" w:hanging="360"/>
+      </w:pPr>
+      <w:rPr>
+        <w:rFonts w:ascii="Wingdings" w:hAnsi="Wingdings" w:hint="default"/>
+        <w:sz w:val="20"/>
+      </w:rPr>
+    </w:lvl>
+  </w:abstractNum>
+  <w:abstractNum w:abstractNumId="8" w15:restartNumberingAfterBreak="0">
     <w:nsid w:val="3AB27B2E"/>
     <w:multiLevelType w:val="multilevel"/>
     <w:tmpl w:val="D6365260"/>
@@ -1298,7 +2454,305 @@
       </w:rPr>
     </w:lvl>
   </w:abstractNum>
-  <w:abstractNum w:abstractNumId="5" w15:restartNumberingAfterBreak="0">
+  <w:abstractNum w:abstractNumId="9" w15:restartNumberingAfterBreak="0">
+    <w:nsid w:val="3C390730"/>
+    <w:multiLevelType w:val="multilevel"/>
+    <w:tmpl w:val="D9424392"/>
+    <w:lvl w:ilvl="0">
+      <w:start w:val="1"/>
+      <w:numFmt w:val="bullet"/>
+      <w:lvlText w:val=""/>
+      <w:lvlJc w:val="left"/>
+      <w:pPr>
+        <w:tabs>
+          <w:tab w:val="num" w:pos="720"/>
+        </w:tabs>
+        <w:ind w:left="720" w:hanging="360"/>
+      </w:pPr>
+      <w:rPr>
+        <w:rFonts w:ascii="Symbol" w:hAnsi="Symbol" w:hint="default"/>
+        <w:sz w:val="20"/>
+      </w:rPr>
+    </w:lvl>
+    <w:lvl w:ilvl="1" w:tentative="1">
+      <w:start w:val="1"/>
+      <w:numFmt w:val="bullet"/>
+      <w:lvlText w:val="o"/>
+      <w:lvlJc w:val="left"/>
+      <w:pPr>
+        <w:tabs>
+          <w:tab w:val="num" w:pos="1440"/>
+        </w:tabs>
+        <w:ind w:left="1440" w:hanging="360"/>
+      </w:pPr>
+      <w:rPr>
+        <w:rFonts w:ascii="Courier New" w:hAnsi="Courier New" w:hint="default"/>
+        <w:sz w:val="20"/>
+      </w:rPr>
+    </w:lvl>
+    <w:lvl w:ilvl="2" w:tentative="1">
+      <w:start w:val="1"/>
+      <w:numFmt w:val="bullet"/>
+      <w:lvlText w:val=""/>
+      <w:lvlJc w:val="left"/>
+      <w:pPr>
+        <w:tabs>
+          <w:tab w:val="num" w:pos="2160"/>
+        </w:tabs>
+        <w:ind w:left="2160" w:hanging="360"/>
+      </w:pPr>
+      <w:rPr>
+        <w:rFonts w:ascii="Wingdings" w:hAnsi="Wingdings" w:hint="default"/>
+        <w:sz w:val="20"/>
+      </w:rPr>
+    </w:lvl>
+    <w:lvl w:ilvl="3" w:tentative="1">
+      <w:start w:val="1"/>
+      <w:numFmt w:val="bullet"/>
+      <w:lvlText w:val=""/>
+      <w:lvlJc w:val="left"/>
+      <w:pPr>
+        <w:tabs>
+          <w:tab w:val="num" w:pos="2880"/>
+        </w:tabs>
+        <w:ind w:left="2880" w:hanging="360"/>
+      </w:pPr>
+      <w:rPr>
+        <w:rFonts w:ascii="Wingdings" w:hAnsi="Wingdings" w:hint="default"/>
+        <w:sz w:val="20"/>
+      </w:rPr>
+    </w:lvl>
+    <w:lvl w:ilvl="4" w:tentative="1">
+      <w:start w:val="1"/>
+      <w:numFmt w:val="bullet"/>
+      <w:lvlText w:val=""/>
+      <w:lvlJc w:val="left"/>
+      <w:pPr>
+        <w:tabs>
+          <w:tab w:val="num" w:pos="3600"/>
+        </w:tabs>
+        <w:ind w:left="3600" w:hanging="360"/>
+      </w:pPr>
+      <w:rPr>
+        <w:rFonts w:ascii="Wingdings" w:hAnsi="Wingdings" w:hint="default"/>
+        <w:sz w:val="20"/>
+      </w:rPr>
+    </w:lvl>
+    <w:lvl w:ilvl="5" w:tentative="1">
+      <w:start w:val="1"/>
+      <w:numFmt w:val="bullet"/>
+      <w:lvlText w:val=""/>
+      <w:lvlJc w:val="left"/>
+      <w:pPr>
+        <w:tabs>
+          <w:tab w:val="num" w:pos="4320"/>
+        </w:tabs>
+        <w:ind w:left="4320" w:hanging="360"/>
+      </w:pPr>
+      <w:rPr>
+        <w:rFonts w:ascii="Wingdings" w:hAnsi="Wingdings" w:hint="default"/>
+        <w:sz w:val="20"/>
+      </w:rPr>
+    </w:lvl>
+    <w:lvl w:ilvl="6" w:tentative="1">
+      <w:start w:val="1"/>
+      <w:numFmt w:val="bullet"/>
+      <w:lvlText w:val=""/>
+      <w:lvlJc w:val="left"/>
+      <w:pPr>
+        <w:tabs>
+          <w:tab w:val="num" w:pos="5040"/>
+        </w:tabs>
+        <w:ind w:left="5040" w:hanging="360"/>
+      </w:pPr>
+      <w:rPr>
+        <w:rFonts w:ascii="Wingdings" w:hAnsi="Wingdings" w:hint="default"/>
+        <w:sz w:val="20"/>
+      </w:rPr>
+    </w:lvl>
+    <w:lvl w:ilvl="7" w:tentative="1">
+      <w:start w:val="1"/>
+      <w:numFmt w:val="bullet"/>
+      <w:lvlText w:val=""/>
+      <w:lvlJc w:val="left"/>
+      <w:pPr>
+        <w:tabs>
+          <w:tab w:val="num" w:pos="5760"/>
+        </w:tabs>
+        <w:ind w:left="5760" w:hanging="360"/>
+      </w:pPr>
+      <w:rPr>
+        <w:rFonts w:ascii="Wingdings" w:hAnsi="Wingdings" w:hint="default"/>
+        <w:sz w:val="20"/>
+      </w:rPr>
+    </w:lvl>
+    <w:lvl w:ilvl="8" w:tentative="1">
+      <w:start w:val="1"/>
+      <w:numFmt w:val="bullet"/>
+      <w:lvlText w:val=""/>
+      <w:lvlJc w:val="left"/>
+      <w:pPr>
+        <w:tabs>
+          <w:tab w:val="num" w:pos="6480"/>
+        </w:tabs>
+        <w:ind w:left="6480" w:hanging="360"/>
+      </w:pPr>
+      <w:rPr>
+        <w:rFonts w:ascii="Wingdings" w:hAnsi="Wingdings" w:hint="default"/>
+        <w:sz w:val="20"/>
+      </w:rPr>
+    </w:lvl>
+  </w:abstractNum>
+  <w:abstractNum w:abstractNumId="10" w15:restartNumberingAfterBreak="0">
+    <w:nsid w:val="48B921E3"/>
+    <w:multiLevelType w:val="multilevel"/>
+    <w:tmpl w:val="652A741C"/>
+    <w:lvl w:ilvl="0">
+      <w:start w:val="1"/>
+      <w:numFmt w:val="bullet"/>
+      <w:lvlText w:val=""/>
+      <w:lvlJc w:val="left"/>
+      <w:pPr>
+        <w:tabs>
+          <w:tab w:val="num" w:pos="720"/>
+        </w:tabs>
+        <w:ind w:left="720" w:hanging="360"/>
+      </w:pPr>
+      <w:rPr>
+        <w:rFonts w:ascii="Symbol" w:hAnsi="Symbol" w:hint="default"/>
+        <w:sz w:val="20"/>
+      </w:rPr>
+    </w:lvl>
+    <w:lvl w:ilvl="1" w:tentative="1">
+      <w:start w:val="1"/>
+      <w:numFmt w:val="bullet"/>
+      <w:lvlText w:val="o"/>
+      <w:lvlJc w:val="left"/>
+      <w:pPr>
+        <w:tabs>
+          <w:tab w:val="num" w:pos="1440"/>
+        </w:tabs>
+        <w:ind w:left="1440" w:hanging="360"/>
+      </w:pPr>
+      <w:rPr>
+        <w:rFonts w:ascii="Courier New" w:hAnsi="Courier New" w:hint="default"/>
+        <w:sz w:val="20"/>
+      </w:rPr>
+    </w:lvl>
+    <w:lvl w:ilvl="2" w:tentative="1">
+      <w:start w:val="1"/>
+      <w:numFmt w:val="bullet"/>
+      <w:lvlText w:val=""/>
+      <w:lvlJc w:val="left"/>
+      <w:pPr>
+        <w:tabs>
+          <w:tab w:val="num" w:pos="2160"/>
+        </w:tabs>
+        <w:ind w:left="2160" w:hanging="360"/>
+      </w:pPr>
+      <w:rPr>
+        <w:rFonts w:ascii="Wingdings" w:hAnsi="Wingdings" w:hint="default"/>
+        <w:sz w:val="20"/>
+      </w:rPr>
+    </w:lvl>
+    <w:lvl w:ilvl="3" w:tentative="1">
+      <w:start w:val="1"/>
+      <w:numFmt w:val="bullet"/>
+      <w:lvlText w:val=""/>
+      <w:lvlJc w:val="left"/>
+      <w:pPr>
+        <w:tabs>
+          <w:tab w:val="num" w:pos="2880"/>
+        </w:tabs>
+        <w:ind w:left="2880" w:hanging="360"/>
+      </w:pPr>
+      <w:rPr>
+        <w:rFonts w:ascii="Wingdings" w:hAnsi="Wingdings" w:hint="default"/>
+        <w:sz w:val="20"/>
+      </w:rPr>
+    </w:lvl>
+    <w:lvl w:ilvl="4" w:tentative="1">
+      <w:start w:val="1"/>
+      <w:numFmt w:val="bullet"/>
+      <w:lvlText w:val=""/>
+      <w:lvlJc w:val="left"/>
+      <w:pPr>
+        <w:tabs>
+          <w:tab w:val="num" w:pos="3600"/>
+        </w:tabs>
+        <w:ind w:left="3600" w:hanging="360"/>
+      </w:pPr>
+      <w:rPr>
+        <w:rFonts w:ascii="Wingdings" w:hAnsi="Wingdings" w:hint="default"/>
+        <w:sz w:val="20"/>
+      </w:rPr>
+    </w:lvl>
+    <w:lvl w:ilvl="5" w:tentative="1">
+      <w:start w:val="1"/>
+      <w:numFmt w:val="bullet"/>
+      <w:lvlText w:val=""/>
+      <w:lvlJc w:val="left"/>
+      <w:pPr>
+        <w:tabs>
+          <w:tab w:val="num" w:pos="4320"/>
+        </w:tabs>
+        <w:ind w:left="4320" w:hanging="360"/>
+      </w:pPr>
+      <w:rPr>
+        <w:rFonts w:ascii="Wingdings" w:hAnsi="Wingdings" w:hint="default"/>
+        <w:sz w:val="20"/>
+      </w:rPr>
+    </w:lvl>
+    <w:lvl w:ilvl="6" w:tentative="1">
+      <w:start w:val="1"/>
+      <w:numFmt w:val="bullet"/>
+      <w:lvlText w:val=""/>
+      <w:lvlJc w:val="left"/>
+      <w:pPr>
+        <w:tabs>
+          <w:tab w:val="num" w:pos="5040"/>
+        </w:tabs>
+        <w:ind w:left="5040" w:hanging="360"/>
+      </w:pPr>
+      <w:rPr>
+        <w:rFonts w:ascii="Wingdings" w:hAnsi="Wingdings" w:hint="default"/>
+        <w:sz w:val="20"/>
+      </w:rPr>
+    </w:lvl>
+    <w:lvl w:ilvl="7" w:tentative="1">
+      <w:start w:val="1"/>
+      <w:numFmt w:val="bullet"/>
+      <w:lvlText w:val=""/>
+      <w:lvlJc w:val="left"/>
+      <w:pPr>
+        <w:tabs>
+          <w:tab w:val="num" w:pos="5760"/>
+        </w:tabs>
+        <w:ind w:left="5760" w:hanging="360"/>
+      </w:pPr>
+      <w:rPr>
+        <w:rFonts w:ascii="Wingdings" w:hAnsi="Wingdings" w:hint="default"/>
+        <w:sz w:val="20"/>
+      </w:rPr>
+    </w:lvl>
+    <w:lvl w:ilvl="8" w:tentative="1">
+      <w:start w:val="1"/>
+      <w:numFmt w:val="bullet"/>
+      <w:lvlText w:val=""/>
+      <w:lvlJc w:val="left"/>
+      <w:pPr>
+        <w:tabs>
+          <w:tab w:val="num" w:pos="6480"/>
+        </w:tabs>
+        <w:ind w:left="6480" w:hanging="360"/>
+      </w:pPr>
+      <w:rPr>
+        <w:rFonts w:ascii="Wingdings" w:hAnsi="Wingdings" w:hint="default"/>
+        <w:sz w:val="20"/>
+      </w:rPr>
+    </w:lvl>
+  </w:abstractNum>
+  <w:abstractNum w:abstractNumId="11" w15:restartNumberingAfterBreak="0">
     <w:nsid w:val="4DB1476D"/>
     <w:multiLevelType w:val="multilevel"/>
     <w:tmpl w:val="CF1A9B76"/>
@@ -1447,7 +2901,7 @@
       </w:rPr>
     </w:lvl>
   </w:abstractNum>
-  <w:abstractNum w:abstractNumId="6" w15:restartNumberingAfterBreak="0">
+  <w:abstractNum w:abstractNumId="12" w15:restartNumberingAfterBreak="0">
     <w:nsid w:val="690C481F"/>
     <w:multiLevelType w:val="multilevel"/>
     <w:tmpl w:val="396C45C0"/>
@@ -1596,7 +3050,7 @@
       </w:rPr>
     </w:lvl>
   </w:abstractNum>
-  <w:abstractNum w:abstractNumId="7" w15:restartNumberingAfterBreak="0">
+  <w:abstractNum w:abstractNumId="13" w15:restartNumberingAfterBreak="0">
     <w:nsid w:val="6F1E3491"/>
     <w:multiLevelType w:val="multilevel"/>
     <w:tmpl w:val="CEF4FF14"/>
@@ -1745,29 +3199,199 @@
       </w:rPr>
     </w:lvl>
   </w:abstractNum>
+  <w:abstractNum w:abstractNumId="14" w15:restartNumberingAfterBreak="0">
+    <w:nsid w:val="7A0F6010"/>
+    <w:multiLevelType w:val="multilevel"/>
+    <w:tmpl w:val="28161750"/>
+    <w:lvl w:ilvl="0">
+      <w:start w:val="1"/>
+      <w:numFmt w:val="bullet"/>
+      <w:lvlText w:val=""/>
+      <w:lvlJc w:val="left"/>
+      <w:pPr>
+        <w:tabs>
+          <w:tab w:val="num" w:pos="720"/>
+        </w:tabs>
+        <w:ind w:left="720" w:hanging="360"/>
+      </w:pPr>
+      <w:rPr>
+        <w:rFonts w:ascii="Symbol" w:hAnsi="Symbol" w:hint="default"/>
+        <w:sz w:val="20"/>
+      </w:rPr>
+    </w:lvl>
+    <w:lvl w:ilvl="1" w:tentative="1">
+      <w:start w:val="1"/>
+      <w:numFmt w:val="bullet"/>
+      <w:lvlText w:val="o"/>
+      <w:lvlJc w:val="left"/>
+      <w:pPr>
+        <w:tabs>
+          <w:tab w:val="num" w:pos="1440"/>
+        </w:tabs>
+        <w:ind w:left="1440" w:hanging="360"/>
+      </w:pPr>
+      <w:rPr>
+        <w:rFonts w:ascii="Courier New" w:hAnsi="Courier New" w:hint="default"/>
+        <w:sz w:val="20"/>
+      </w:rPr>
+    </w:lvl>
+    <w:lvl w:ilvl="2" w:tentative="1">
+      <w:start w:val="1"/>
+      <w:numFmt w:val="bullet"/>
+      <w:lvlText w:val=""/>
+      <w:lvlJc w:val="left"/>
+      <w:pPr>
+        <w:tabs>
+          <w:tab w:val="num" w:pos="2160"/>
+        </w:tabs>
+        <w:ind w:left="2160" w:hanging="360"/>
+      </w:pPr>
+      <w:rPr>
+        <w:rFonts w:ascii="Wingdings" w:hAnsi="Wingdings" w:hint="default"/>
+        <w:sz w:val="20"/>
+      </w:rPr>
+    </w:lvl>
+    <w:lvl w:ilvl="3" w:tentative="1">
+      <w:start w:val="1"/>
+      <w:numFmt w:val="bullet"/>
+      <w:lvlText w:val=""/>
+      <w:lvlJc w:val="left"/>
+      <w:pPr>
+        <w:tabs>
+          <w:tab w:val="num" w:pos="2880"/>
+        </w:tabs>
+        <w:ind w:left="2880" w:hanging="360"/>
+      </w:pPr>
+      <w:rPr>
+        <w:rFonts w:ascii="Wingdings" w:hAnsi="Wingdings" w:hint="default"/>
+        <w:sz w:val="20"/>
+      </w:rPr>
+    </w:lvl>
+    <w:lvl w:ilvl="4" w:tentative="1">
+      <w:start w:val="1"/>
+      <w:numFmt w:val="bullet"/>
+      <w:lvlText w:val=""/>
+      <w:lvlJc w:val="left"/>
+      <w:pPr>
+        <w:tabs>
+          <w:tab w:val="num" w:pos="3600"/>
+        </w:tabs>
+        <w:ind w:left="3600" w:hanging="360"/>
+      </w:pPr>
+      <w:rPr>
+        <w:rFonts w:ascii="Wingdings" w:hAnsi="Wingdings" w:hint="default"/>
+        <w:sz w:val="20"/>
+      </w:rPr>
+    </w:lvl>
+    <w:lvl w:ilvl="5" w:tentative="1">
+      <w:start w:val="1"/>
+      <w:numFmt w:val="bullet"/>
+      <w:lvlText w:val=""/>
+      <w:lvlJc w:val="left"/>
+      <w:pPr>
+        <w:tabs>
+          <w:tab w:val="num" w:pos="4320"/>
+        </w:tabs>
+        <w:ind w:left="4320" w:hanging="360"/>
+      </w:pPr>
+      <w:rPr>
+        <w:rFonts w:ascii="Wingdings" w:hAnsi="Wingdings" w:hint="default"/>
+        <w:sz w:val="20"/>
+      </w:rPr>
+    </w:lvl>
+    <w:lvl w:ilvl="6" w:tentative="1">
+      <w:start w:val="1"/>
+      <w:numFmt w:val="bullet"/>
+      <w:lvlText w:val=""/>
+      <w:lvlJc w:val="left"/>
+      <w:pPr>
+        <w:tabs>
+          <w:tab w:val="num" w:pos="5040"/>
+        </w:tabs>
+        <w:ind w:left="5040" w:hanging="360"/>
+      </w:pPr>
+      <w:rPr>
+        <w:rFonts w:ascii="Wingdings" w:hAnsi="Wingdings" w:hint="default"/>
+        <w:sz w:val="20"/>
+      </w:rPr>
+    </w:lvl>
+    <w:lvl w:ilvl="7" w:tentative="1">
+      <w:start w:val="1"/>
+      <w:numFmt w:val="bullet"/>
+      <w:lvlText w:val=""/>
+      <w:lvlJc w:val="left"/>
+      <w:pPr>
+        <w:tabs>
+          <w:tab w:val="num" w:pos="5760"/>
+        </w:tabs>
+        <w:ind w:left="5760" w:hanging="360"/>
+      </w:pPr>
+      <w:rPr>
+        <w:rFonts w:ascii="Wingdings" w:hAnsi="Wingdings" w:hint="default"/>
+        <w:sz w:val="20"/>
+      </w:rPr>
+    </w:lvl>
+    <w:lvl w:ilvl="8" w:tentative="1">
+      <w:start w:val="1"/>
+      <w:numFmt w:val="bullet"/>
+      <w:lvlText w:val=""/>
+      <w:lvlJc w:val="left"/>
+      <w:pPr>
+        <w:tabs>
+          <w:tab w:val="num" w:pos="6480"/>
+        </w:tabs>
+        <w:ind w:left="6480" w:hanging="360"/>
+      </w:pPr>
+      <w:rPr>
+        <w:rFonts w:ascii="Wingdings" w:hAnsi="Wingdings" w:hint="default"/>
+        <w:sz w:val="20"/>
+      </w:rPr>
+    </w:lvl>
+  </w:abstractNum>
   <w:num w:numId="1" w16cid:durableId="838232275">
-    <w:abstractNumId w:val="6"/>
+    <w:abstractNumId w:val="12"/>
   </w:num>
   <w:num w:numId="2" w16cid:durableId="1303080235">
     <w:abstractNumId w:val="0"/>
   </w:num>
   <w:num w:numId="3" w16cid:durableId="1189611651">
+    <w:abstractNumId w:val="11"/>
+  </w:num>
+  <w:num w:numId="4" w16cid:durableId="1948927620">
+    <w:abstractNumId w:val="6"/>
+  </w:num>
+  <w:num w:numId="5" w16cid:durableId="660886641">
+    <w:abstractNumId w:val="13"/>
+  </w:num>
+  <w:num w:numId="6" w16cid:durableId="1215118413">
+    <w:abstractNumId w:val="8"/>
+  </w:num>
+  <w:num w:numId="7" w16cid:durableId="1915700994">
+    <w:abstractNumId w:val="2"/>
+  </w:num>
+  <w:num w:numId="8" w16cid:durableId="868765183">
+    <w:abstractNumId w:val="4"/>
+  </w:num>
+  <w:num w:numId="9" w16cid:durableId="951395878">
+    <w:abstractNumId w:val="7"/>
+  </w:num>
+  <w:num w:numId="10" w16cid:durableId="1427458934">
     <w:abstractNumId w:val="5"/>
   </w:num>
-  <w:num w:numId="4" w16cid:durableId="1948927620">
+  <w:num w:numId="11" w16cid:durableId="1245993045">
+    <w:abstractNumId w:val="9"/>
+  </w:num>
+  <w:num w:numId="12" w16cid:durableId="1204369177">
     <w:abstractNumId w:val="3"/>
   </w:num>
-  <w:num w:numId="5" w16cid:durableId="660886641">
-    <w:abstractNumId w:val="7"/>
+  <w:num w:numId="13" w16cid:durableId="1723359124">
+    <w:abstractNumId w:val="14"/>
   </w:num>
-  <w:num w:numId="6" w16cid:durableId="1215118413">
-    <w:abstractNumId w:val="4"/>
-  </w:num>
-  <w:num w:numId="7" w16cid:durableId="1915700994">
+  <w:num w:numId="14" w16cid:durableId="203713981">
     <w:abstractNumId w:val="1"/>
   </w:num>
-  <w:num w:numId="8" w16cid:durableId="868765183">
-    <w:abstractNumId w:val="2"/>
+  <w:num w:numId="15" w16cid:durableId="2052612499">
+    <w:abstractNumId w:val="10"/>
   </w:num>
 </w:numbering>
 </file>
@@ -2688,6 +4312,29 @@
       <w:spacing w:val="5"/>
     </w:rPr>
   </w:style>
+  <w:style w:type="character" w:styleId="Hyperlink">
+    <w:name w:val="Hyperlink"/>
+    <w:basedOn w:val="DefaultParagraphFont"/>
+    <w:uiPriority w:val="99"/>
+    <w:unhideWhenUsed/>
+    <w:rsid w:val="001359FC"/>
+    <w:rPr>
+      <w:color w:val="0563C1" w:themeColor="hyperlink"/>
+      <w:u w:val="single"/>
+    </w:rPr>
+  </w:style>
+  <w:style w:type="character" w:styleId="UnresolvedMention">
+    <w:name w:val="Unresolved Mention"/>
+    <w:basedOn w:val="DefaultParagraphFont"/>
+    <w:uiPriority w:val="99"/>
+    <w:semiHidden/>
+    <w:unhideWhenUsed/>
+    <w:rsid w:val="001359FC"/>
+    <w:rPr>
+      <w:color w:val="605E5C"/>
+      <w:shd w:val="clear" w:color="auto" w:fill="E1DFDD"/>
+    </w:rPr>
+  </w:style>
 </w:styles>
 </file>
 

</xml_diff>